<commit_message>
conteúdo atualizado (trabalho de 2019)
</commit_message>
<xml_diff>
--- a/report/misc/style.docx
+++ b/report/misc/style.docx
@@ -54,12 +54,13 @@
           <w:docPartGallery w:val="Table of Contents"/>
           <w:docPartUnique w:val="true"/>
         </w:docPartObj>
-        <w:id w:val="1720316715"/>
+        <w:id w:val="1194418419"/>
       </w:sdtPr>
       <w:sdtContent>
         <w:p>
           <w:pPr>
             <w:pStyle w:val="TOCHeading"/>
+            <w:ind w:left="431" w:hanging="431"/>
             <w:rPr/>
           </w:pPr>
           <w:r>
@@ -92,6 +93,7 @@
             <w:rPr>
               <w:webHidden/>
               <w:rStyle w:val="Vnculodendice"/>
+              <w:vanish w:val="false"/>
             </w:rPr>
             <w:instrText> TOC \z \o "1-3" \u \h</w:instrText>
           </w:r>
@@ -99,6 +101,7 @@
             <w:rPr>
               <w:webHidden/>
               <w:rStyle w:val="Vnculodendice"/>
+              <w:vanish w:val="false"/>
             </w:rPr>
             <w:fldChar w:fldCharType="separate"/>
           </w:r>
@@ -107,6 +110,7 @@
               <w:rPr>
                 <w:webHidden/>
                 <w:rStyle w:val="Vnculodendice"/>
+                <w:vanish w:val="false"/>
               </w:rPr>
               <w:t>1</w:t>
             </w:r>
@@ -183,6 +187,7 @@
               <w:rPr>
                 <w:webHidden/>
                 <w:rStyle w:val="Vnculodendice"/>
+                <w:vanish w:val="false"/>
               </w:rPr>
               <w:t>1.1</w:t>
             </w:r>
@@ -257,6 +262,7 @@
               <w:rPr>
                 <w:webHidden/>
                 <w:rStyle w:val="Vnculodendice"/>
+                <w:vanish w:val="false"/>
               </w:rPr>
               <w:t>1.1.1</w:t>
             </w:r>
@@ -1285,21 +1291,17 @@
         <mc:Choice Requires="wps">
           <w:drawing>
             <wp:inline distT="0" distB="0" distL="0" distR="0">
-              <wp:extent cx="6750685" cy="19685"/>
+              <wp:extent cx="6751320" cy="20320"/>
               <wp:effectExtent l="0" t="0" r="0" b="0"/>
               <wp:docPr id="3" name=""/>
               <a:graphic xmlns:a="http://schemas.openxmlformats.org/drawingml/2006/main">
                 <a:graphicData uri="http://schemas.microsoft.com/office/word/2010/wordprocessingShape">
                   <wps:wsp>
                     <wps:cNvSpPr/>
-                    <wps:nvSpPr>
-                      <wps:cNvPr id="1" name="Rectangle 1"/>
-                      <wps:cNvSpPr/>
-                    </wps:nvSpPr>
                     <wps:spPr>
                       <a:xfrm>
                         <a:off x="0" y="0"/>
-                        <a:ext cx="6750000" cy="19080"/>
+                        <a:ext cx="6750720" cy="19800"/>
                       </a:xfrm>
                       <a:prstGeom prst="rect">
                         <a:avLst/>
@@ -1311,6 +1313,12 @@
                         <a:noFill/>
                       </a:ln>
                     </wps:spPr>
+                    <wps:style>
+                      <a:lnRef idx="0"/>
+                      <a:fillRef idx="0"/>
+                      <a:effectRef idx="0"/>
+                      <a:fontRef idx="minor"/>
+                    </wps:style>
                     <wps:bodyPr/>
                   </wps:wsp>
                 </a:graphicData>
@@ -1323,7 +1331,7 @@
         </mc:Choice>
         <mc:Fallback>
           <w:pict>
-            <v:rect id="shape_0" fillcolor="#a0a0a0" stroked="f" style="position:absolute;margin-left:0pt;margin-top:-1.55pt;width:531.45pt;height:1.45pt;mso-position-horizontal:center;mso-position-vertical:top">
+            <v:rect id="shape_0" fillcolor="#a0a0a0" stroked="f" style="position:absolute;margin-left:0pt;margin-top:-1.6pt;width:531.5pt;height:1.5pt;mso-position-vertical:top">
               <w10:wrap type="none"/>
               <v:fill o:detectmouseclick="t" type="solid" color2="#5f5f5f"/>
               <v:stroke color="#3465a4" joinstyle="round" endcap="flat"/>
@@ -1353,8 +1361,8 @@
       <w:gridCol w:w="4177"/>
       <w:gridCol w:w="262"/>
       <w:gridCol w:w="1006"/>
-      <w:gridCol w:w="261"/>
-      <w:gridCol w:w="951"/>
+      <w:gridCol w:w="260"/>
+      <w:gridCol w:w="952"/>
     </w:tblGrid>
     <w:tr>
       <w:trPr>
@@ -1654,13 +1662,19 @@
             <w:spacing w:lineRule="auto" w:line="240" w:beforeAutospacing="0" w:before="0" w:afterAutospacing="0" w:after="0"/>
             <w:ind w:left="0" w:right="0" w:hanging="0"/>
             <w:jc w:val="center"/>
+            <w:rPr/>
+          </w:pPr>
+          <w:r>
             <w:rPr>
               <w:rFonts w:cs="Arial"/>
               <w:bCs/>
               <w:sz w:val="18"/>
               <w:szCs w:val="18"/>
             </w:rPr>
-          </w:pPr>
+            <w:t>201</w:t>
+          </w:r>
+          <w:bookmarkStart w:id="3" w:name="_GoBack"/>
+          <w:bookmarkEnd w:id="3"/>
           <w:r>
             <w:rPr>
               <w:rFonts w:cs="Arial"/>
@@ -1668,15 +1682,13 @@
               <w:sz w:val="18"/>
               <w:szCs w:val="18"/>
             </w:rPr>
-            <w:t>2018</w:t>
+            <w:t>9</w:t>
           </w:r>
-          <w:bookmarkStart w:id="3" w:name="_GoBack"/>
-          <w:bookmarkEnd w:id="3"/>
         </w:p>
       </w:tc>
       <w:tc>
         <w:tcPr>
-          <w:tcW w:w="261" w:type="dxa"/>
+          <w:tcW w:w="260" w:type="dxa"/>
           <w:tcBorders/>
           <w:shd w:fill="auto" w:val="clear"/>
           <w:vAlign w:val="center"/>
@@ -1709,7 +1721,7 @@
       </w:tc>
       <w:tc>
         <w:tcPr>
-          <w:tcW w:w="951" w:type="dxa"/>
+          <w:tcW w:w="952" w:type="dxa"/>
           <w:tcBorders/>
           <w:shd w:fill="auto" w:val="clear"/>
           <w:vAlign w:val="center"/>
@@ -2026,20 +2038,23 @@
             <w:spacing w:lineRule="auto" w:line="240" w:beforeAutospacing="0" w:before="0" w:afterAutospacing="0" w:after="0"/>
             <w:ind w:left="0" w:right="0" w:hanging="0"/>
             <w:jc w:val="center"/>
-            <w:rPr>
-              <w:b/>
+            <w:rPr/>
+          </w:pPr>
+          <w:r>
+            <w:rPr>
               <w:b/>
               <w:sz w:val="18"/>
               <w:szCs w:val="18"/>
             </w:rPr>
-          </w:pPr>
+            <w:t>https://github.com/philsf-biostat/analise_dados_RG_201</w:t>
+          </w:r>
           <w:r>
             <w:rPr>
               <w:b/>
               <w:sz w:val="18"/>
               <w:szCs w:val="18"/>
             </w:rPr>
-            <w:t>https://github.com/philsf-biostat/analise_dados_RG_2018</w:t>
+            <w:t>9</w:t>
           </w:r>
         </w:p>
       </w:tc>
@@ -2051,7 +2066,7 @@
         <w:docPartGallery w:val="Watermarks"/>
         <w:docPartUnique w:val="true"/>
       </w:docPartObj>
-      <w:id w:val="1612556638"/>
+      <w:id w:val="1755113275"/>
     </w:sdtPr>
     <w:sdtContent>
       <w:p>
@@ -2067,21 +2082,17 @@
             <mc:Choice Requires="wps">
               <w:drawing>
                 <wp:inline distT="0" distB="0" distL="0" distR="0">
-                  <wp:extent cx="6750685" cy="19685"/>
+                  <wp:extent cx="6751320" cy="20320"/>
                   <wp:effectExtent l="0" t="0" r="0" b="0"/>
-                  <wp:docPr id="2" name=""/>
+                  <wp:docPr id="1" name=""/>
                   <a:graphic xmlns:a="http://schemas.openxmlformats.org/drawingml/2006/main">
                     <a:graphicData uri="http://schemas.microsoft.com/office/word/2010/wordprocessingShape">
                       <wps:wsp>
                         <wps:cNvSpPr/>
-                        <wps:nvSpPr>
-                          <wps:cNvPr id="0" name="Rectangle 1"/>
-                          <wps:cNvSpPr/>
-                        </wps:nvSpPr>
                         <wps:spPr>
                           <a:xfrm>
                             <a:off x="0" y="0"/>
-                            <a:ext cx="6750000" cy="19080"/>
+                            <a:ext cx="6750720" cy="19800"/>
                           </a:xfrm>
                           <a:prstGeom prst="rect">
                             <a:avLst/>
@@ -2093,6 +2104,12 @@
                             <a:noFill/>
                           </a:ln>
                         </wps:spPr>
+                        <wps:style>
+                          <a:lnRef idx="0"/>
+                          <a:fillRef idx="0"/>
+                          <a:effectRef idx="0"/>
+                          <a:fontRef idx="minor"/>
+                        </wps:style>
                         <wps:bodyPr/>
                       </wps:wsp>
                     </a:graphicData>
@@ -2105,7 +2122,7 @@
             </mc:Choice>
             <mc:Fallback>
               <w:pict>
-                <v:rect id="shape_0" fillcolor="#a0a0a0" stroked="f" style="position:absolute;margin-left:0pt;margin-top:-1.55pt;width:531.45pt;height:1.45pt;mso-position-horizontal:center;mso-position-vertical:top">
+                <v:rect id="shape_0" fillcolor="#a0a0a0" stroked="f" style="position:absolute;margin-left:0pt;margin-top:-1.6pt;width:531.5pt;height:1.5pt;mso-position-vertical:top">
                   <w10:wrap type="none"/>
                   <v:fill o:detectmouseclick="t" type="solid" color2="#5f5f5f"/>
                   <v:stroke color="#3465a4" joinstyle="round" endcap="flat"/>
@@ -2135,7 +2152,7 @@
                 <v:h position="@0,21600"/>
               </v:handles>
             </v:shapetype>
-            <v:shape id="PowerPlusWaterMarkObject357831064" o:spid="shape_0" fillcolor="silver" stroked="f" style="position:absolute;margin-left:59.55pt;margin-top:251.45pt;width:412.35pt;height:87.7pt;rotation:315;mso-position-horizontal:center;mso-position-vertical:center;mso-position-vertical-relative:margin" type="shapetype_136">
+            <v:shape id="PowerPlusWaterMarkObject357831064" o:spid="shape_0" fillcolor="silver" stroked="f" style="position:absolute;margin-left:59.6pt;margin-top:251.45pt;width:412.3pt;height:87.65pt;rotation:315;mso-position-horizontal:center;mso-position-vertical:center;mso-position-vertical-relative:margin" type="shapetype_136">
               <v:path textpathok="t"/>
               <v:textpath on="t" fitshape="t" string="RASCUNHO" trim="t" style="font-family:&quot;calibri&quot;;font-size:1pt"/>
               <w10:wrap type="none"/>
@@ -2338,6 +2355,7 @@
       </w:pPr>
       <w:rPr>
         <w:rFonts w:ascii="Symbol" w:hAnsi="Symbol" w:cs="Symbol" w:hint="default"/>
+        <w:rFonts w:cs="Symbol"/>
       </w:rPr>
     </w:lvl>
     <w:lvl w:ilvl="1">
@@ -2363,6 +2381,7 @@
       </w:pPr>
       <w:rPr>
         <w:rFonts w:ascii="Wingdings" w:hAnsi="Wingdings" w:cs="Wingdings" w:hint="default"/>
+        <w:rFonts w:cs="Wingdings"/>
       </w:rPr>
     </w:lvl>
     <w:lvl w:ilvl="3">
@@ -2375,6 +2394,7 @@
       </w:pPr>
       <w:rPr>
         <w:rFonts w:ascii="Symbol" w:hAnsi="Symbol" w:cs="Symbol" w:hint="default"/>
+        <w:rFonts w:cs="Symbol"/>
       </w:rPr>
     </w:lvl>
     <w:lvl w:ilvl="4">
@@ -2400,6 +2420,7 @@
       </w:pPr>
       <w:rPr>
         <w:rFonts w:ascii="Wingdings" w:hAnsi="Wingdings" w:cs="Wingdings" w:hint="default"/>
+        <w:rFonts w:cs="Wingdings"/>
       </w:rPr>
     </w:lvl>
     <w:lvl w:ilvl="6">
@@ -2412,6 +2433,7 @@
       </w:pPr>
       <w:rPr>
         <w:rFonts w:ascii="Symbol" w:hAnsi="Symbol" w:cs="Symbol" w:hint="default"/>
+        <w:rFonts w:cs="Symbol"/>
       </w:rPr>
     </w:lvl>
     <w:lvl w:ilvl="7">
@@ -2437,6 +2459,7 @@
       </w:pPr>
       <w:rPr>
         <w:rFonts w:ascii="Wingdings" w:hAnsi="Wingdings" w:cs="Wingdings" w:hint="default"/>
+        <w:rFonts w:cs="Wingdings"/>
       </w:rPr>
     </w:lvl>
   </w:abstractNum>
@@ -3342,6 +3365,69 @@
     <w:qFormat/>
     <w:rPr/>
   </w:style>
+  <w:style w:type="character" w:styleId="ListLabel4">
+    <w:name w:val="ListLabel 4"/>
+    <w:qFormat/>
+    <w:rPr>
+      <w:rFonts w:cs="Symbol"/>
+    </w:rPr>
+  </w:style>
+  <w:style w:type="character" w:styleId="ListLabel5">
+    <w:name w:val="ListLabel 5"/>
+    <w:qFormat/>
+    <w:rPr>
+      <w:rFonts w:cs="Courier New"/>
+    </w:rPr>
+  </w:style>
+  <w:style w:type="character" w:styleId="ListLabel6">
+    <w:name w:val="ListLabel 6"/>
+    <w:qFormat/>
+    <w:rPr>
+      <w:rFonts w:cs="Wingdings"/>
+    </w:rPr>
+  </w:style>
+  <w:style w:type="character" w:styleId="ListLabel7">
+    <w:name w:val="ListLabel 7"/>
+    <w:qFormat/>
+    <w:rPr>
+      <w:rFonts w:cs="Symbol"/>
+    </w:rPr>
+  </w:style>
+  <w:style w:type="character" w:styleId="ListLabel8">
+    <w:name w:val="ListLabel 8"/>
+    <w:qFormat/>
+    <w:rPr>
+      <w:rFonts w:cs="Courier New"/>
+    </w:rPr>
+  </w:style>
+  <w:style w:type="character" w:styleId="ListLabel9">
+    <w:name w:val="ListLabel 9"/>
+    <w:qFormat/>
+    <w:rPr>
+      <w:rFonts w:cs="Wingdings"/>
+    </w:rPr>
+  </w:style>
+  <w:style w:type="character" w:styleId="ListLabel10">
+    <w:name w:val="ListLabel 10"/>
+    <w:qFormat/>
+    <w:rPr>
+      <w:rFonts w:cs="Symbol"/>
+    </w:rPr>
+  </w:style>
+  <w:style w:type="character" w:styleId="ListLabel11">
+    <w:name w:val="ListLabel 11"/>
+    <w:qFormat/>
+    <w:rPr>
+      <w:rFonts w:cs="Courier New"/>
+    </w:rPr>
+  </w:style>
+  <w:style w:type="character" w:styleId="ListLabel12">
+    <w:name w:val="ListLabel 12"/>
+    <w:qFormat/>
+    <w:rPr>
+      <w:rFonts w:cs="Wingdings"/>
+    </w:rPr>
+  </w:style>
   <w:style w:type="paragraph" w:styleId="Ttulo">
     <w:name w:val="Título"/>
     <w:basedOn w:val="Normal"/>

</xml_diff>